<commit_message>
feat: Add services for importing questions from Word documents and managing question templates.
</commit_message>
<xml_diff>
--- a/storage/templates/template_upload_soal.docx
+++ b/storage/templates/template_upload_soal.docx
@@ -66,7 +66,7 @@
           <w:sz w:val="20"/>
           <w:szCs w:val="20"/>
         </w:rPr>
-        <w:t xml:space="preserve">4. Tipe soal yang didukung: MULTIPLE_CHOICE, MULTIPLE_SELECTION, TRUE_FALSE, MATCHING, ORDERING, ESSAY</w:t>
+        <w:t xml:space="preserve">4. Tipe soal yang didukung: MULTIPLE_CHOICE, MULTIPLE_SELECTION, TRUE_FALSE, MATCHING, ORDERING, ESSAY, NUMERICAL_INPUT</w:t>
       </w:r>
     </w:p>
     <w:p>
@@ -700,6 +700,81 @@
             <w:r>
               <w:rPr/>
               <w:t xml:space="preserve">20</w:t>
+            </w:r>
+          </w:p>
+        </w:tc>
+      </w:tr>
+      <w:tr>
+        <w:trPr/>
+        <w:tc>
+          <w:tcPr>
+            <w:tcW w:w="2000" w:type="dxa"/>
+            <w:noWrap/>
+          </w:tcPr>
+          <w:p>
+            <w:pPr/>
+            <w:r>
+              <w:rPr/>
+              <w:t xml:space="preserve">NUMERICAL_INPUT</w:t>
+            </w:r>
+          </w:p>
+        </w:tc>
+        <w:tc>
+          <w:tcPr>
+            <w:tcW w:w="3500" w:type="dxa"/>
+            <w:noWrap/>
+          </w:tcPr>
+          <w:p>
+            <w:pPr/>
+            <w:r>
+              <w:rPr/>
+              <w:t xml:space="preserve">Hitung nilai dari </w:t>
+            </w:r>
+          </w:p>
+          <w:p>
+            <w:pPr/>
+            <w:r>
+              <w:rPr/>
+              <w:t xml:space="preserve">$\frac{3}{4} + \frac{2}{5}$</w:t>
+            </w:r>
+          </w:p>
+        </w:tc>
+        <w:tc>
+          <w:tcPr>
+            <w:tcW w:w="2500" w:type="dxa"/>
+            <w:noWrap/>
+          </w:tcPr>
+          <w:p>
+            <w:pPr/>
+            <w:r>
+              <w:rPr/>
+              <w:t xml:space="preserve">-</w:t>
+            </w:r>
+          </w:p>
+        </w:tc>
+        <w:tc>
+          <w:tcPr>
+            <w:tcW w:w="1500" w:type="dxa"/>
+            <w:noWrap/>
+          </w:tcPr>
+          <w:p>
+            <w:pPr/>
+            <w:r>
+              <w:rPr/>
+              <w:t xml:space="preserve">1.15</w:t>
+            </w:r>
+          </w:p>
+        </w:tc>
+        <w:tc>
+          <w:tcPr>
+            <w:tcW w:w="800" w:type="dxa"/>
+            <w:noWrap/>
+          </w:tcPr>
+          <w:p>
+            <w:pPr/>
+            <w:r>
+              <w:rPr/>
+              <w:t xml:space="preserve">15</w:t>
             </w:r>
           </w:p>
         </w:tc>

</xml_diff>

<commit_message>
feat: Implement question import from Word documents by adding template generation and import services.
</commit_message>
<xml_diff>
--- a/storage/templates/template_upload_soal.docx
+++ b/storage/templates/template_upload_soal.docx
@@ -46,7 +46,7 @@
           <w:sz w:val="20"/>
           <w:szCs w:val="20"/>
         </w:rPr>
-        <w:t xml:space="preserve">2. Kolom yang diperlukan: Tipe Soal, Pertanyaan, Opsi, Kunci, Poin</w:t>
+        <w:t xml:space="preserve">2. Kolom yang diperlukan: Tipe Soal, Pertanyaan, Opsi, Kunci, Poin, Tags</w:t>
       </w:r>
     </w:p>
     <w:p>
@@ -76,7 +76,17 @@
           <w:sz w:val="20"/>
           <w:szCs w:val="20"/>
         </w:rPr>
-        <w:t xml:space="preserve">5. Simpan file dan upload melalui menu Bank Soal</w:t>
+        <w:t xml:space="preserve">5. Kolom Tags: Pisahkan tag dengan koma (contoh: Matematika, Trigonometri, Mudah)</w:t>
+      </w:r>
+    </w:p>
+    <w:p>
+      <w:pPr/>
+      <w:r>
+        <w:rPr>
+          <w:sz w:val="20"/>
+          <w:szCs w:val="20"/>
+        </w:rPr>
+        <w:t xml:space="preserve">6. Simpan file dan upload melalui menu Bank Soal</w:t>
       </w:r>
     </w:p>
     <w:p/>
@@ -87,6 +97,7 @@
         <w:gridCol w:w="2500" w:type="dxa"/>
         <w:gridCol w:w="1500" w:type="dxa"/>
         <w:gridCol w:w="800" w:type="dxa"/>
+        <w:gridCol w:w="2000" w:type="dxa"/>
       </w:tblGrid>
       <w:tblPr>
         <w:tblStyle w:val="QuestionTable"/>
@@ -190,6 +201,25 @@
             </w:r>
           </w:p>
         </w:tc>
+        <w:tc>
+          <w:tcPr>
+            <w:tcW w:w="2000" w:type="dxa"/>
+            <w:shd w:val="clear" w:fill="CCCCCC"/>
+            <w:noWrap/>
+          </w:tcPr>
+          <w:p>
+            <w:pPr>
+              <w:jc w:val="center"/>
+            </w:pPr>
+            <w:r>
+              <w:rPr>
+                <w:b w:val="1"/>
+                <w:bCs w:val="1"/>
+              </w:rPr>
+              <w:t xml:space="preserve">Tags</w:t>
+            </w:r>
+          </w:p>
+        </w:tc>
       </w:tr>
       <w:tr>
         <w:trPr/>
@@ -286,6 +316,19 @@
             </w:r>
           </w:p>
         </w:tc>
+        <w:tc>
+          <w:tcPr>
+            <w:tcW w:w="2000" w:type="dxa"/>
+            <w:noWrap/>
+          </w:tcPr>
+          <w:p>
+            <w:pPr/>
+            <w:r>
+              <w:rPr/>
+              <w:t xml:space="preserve">Matematika, Geometri, Mudah</w:t>
+            </w:r>
+          </w:p>
+        </w:tc>
       </w:tr>
       <w:tr>
         <w:trPr/>
@@ -382,6 +425,19 @@
             </w:r>
           </w:p>
         </w:tc>
+        <w:tc>
+          <w:tcPr>
+            <w:tcW w:w="2000" w:type="dxa"/>
+            <w:noWrap/>
+          </w:tcPr>
+          <w:p>
+            <w:pPr/>
+            <w:r>
+              <w:rPr/>
+              <w:t xml:space="preserve">Matematika, Bilangan</w:t>
+            </w:r>
+          </w:p>
+        </w:tc>
       </w:tr>
       <w:tr>
         <w:trPr/>
@@ -457,6 +513,19 @@
             </w:r>
           </w:p>
         </w:tc>
+        <w:tc>
+          <w:tcPr>
+            <w:tcW w:w="2000" w:type="dxa"/>
+            <w:noWrap/>
+          </w:tcPr>
+          <w:p>
+            <w:pPr/>
+            <w:r>
+              <w:rPr/>
+              <w:t xml:space="preserve">Fisika, Besaran, Satuan</w:t>
+            </w:r>
+          </w:p>
+        </w:tc>
       </w:tr>
       <w:tr>
         <w:trPr/>
@@ -539,6 +608,19 @@
             </w:r>
           </w:p>
         </w:tc>
+        <w:tc>
+          <w:tcPr>
+            <w:tcW w:w="2000" w:type="dxa"/>
+            <w:noWrap/>
+          </w:tcPr>
+          <w:p>
+            <w:pPr/>
+            <w:r>
+              <w:rPr/>
+              <w:t xml:space="preserve">Matematika, Rumus</w:t>
+            </w:r>
+          </w:p>
+        </w:tc>
       </w:tr>
       <w:tr>
         <w:trPr/>
@@ -628,6 +710,19 @@
             </w:r>
           </w:p>
         </w:tc>
+        <w:tc>
+          <w:tcPr>
+            <w:tcW w:w="2000" w:type="dxa"/>
+            <w:noWrap/>
+          </w:tcPr>
+          <w:p>
+            <w:pPr/>
+            <w:r>
+              <w:rPr/>
+              <w:t xml:space="preserve">Sains, Metode Ilmiah</w:t>
+            </w:r>
+          </w:p>
+        </w:tc>
       </w:tr>
       <w:tr>
         <w:trPr/>
@@ -703,6 +798,19 @@
             </w:r>
           </w:p>
         </w:tc>
+        <w:tc>
+          <w:tcPr>
+            <w:tcW w:w="2000" w:type="dxa"/>
+            <w:noWrap/>
+          </w:tcPr>
+          <w:p>
+            <w:pPr/>
+            <w:r>
+              <w:rPr/>
+              <w:t xml:space="preserve">Matematika, Kalkulus, Pembuktian</w:t>
+            </w:r>
+          </w:p>
+        </w:tc>
       </w:tr>
       <w:tr>
         <w:trPr/>
@@ -775,6 +883,19 @@
             <w:r>
               <w:rPr/>
               <w:t xml:space="preserve">15</w:t>
+            </w:r>
+          </w:p>
+        </w:tc>
+        <w:tc>
+          <w:tcPr>
+            <w:tcW w:w="2000" w:type="dxa"/>
+            <w:noWrap/>
+          </w:tcPr>
+          <w:p>
+            <w:pPr/>
+            <w:r>
+              <w:rPr/>
+              <w:t xml:space="preserve">Matematika, Pecahan, Aritmatika</w:t>
             </w:r>
           </w:p>
         </w:tc>
@@ -818,6 +939,13 @@
           </w:tcPr>
           <w:p/>
         </w:tc>
+        <w:tc>
+          <w:tcPr>
+            <w:tcW w:w="2000" w:type="dxa"/>
+            <w:noWrap/>
+          </w:tcPr>
+          <w:p/>
+        </w:tc>
       </w:tr>
       <w:tr>
         <w:trPr>
@@ -858,6 +986,13 @@
           </w:tcPr>
           <w:p/>
         </w:tc>
+        <w:tc>
+          <w:tcPr>
+            <w:tcW w:w="2000" w:type="dxa"/>
+            <w:noWrap/>
+          </w:tcPr>
+          <w:p/>
+        </w:tc>
       </w:tr>
       <w:tr>
         <w:trPr>
@@ -898,6 +1033,13 @@
           </w:tcPr>
           <w:p/>
         </w:tc>
+        <w:tc>
+          <w:tcPr>
+            <w:tcW w:w="2000" w:type="dxa"/>
+            <w:noWrap/>
+          </w:tcPr>
+          <w:p/>
+        </w:tc>
       </w:tr>
       <w:tr>
         <w:trPr>
@@ -938,6 +1080,13 @@
           </w:tcPr>
           <w:p/>
         </w:tc>
+        <w:tc>
+          <w:tcPr>
+            <w:tcW w:w="2000" w:type="dxa"/>
+            <w:noWrap/>
+          </w:tcPr>
+          <w:p/>
+        </w:tc>
       </w:tr>
       <w:tr>
         <w:trPr>
@@ -978,10 +1127,17 @@
           </w:tcPr>
           <w:p/>
         </w:tc>
+        <w:tc>
+          <w:tcPr>
+            <w:tcW w:w="2000" w:type="dxa"/>
+            <w:noWrap/>
+          </w:tcPr>
+          <w:p/>
+        </w:tc>
       </w:tr>
     </w:tbl>
     <w:sectPr>
-      <w:pgSz w:orient="portrait" w:w="11905.511811023622" w:h="16837.79527559055"/>
+      <w:pgSz w:orient="landscape" w:w="16837.79527559055" w:h="11905.511811023622"/>
       <w:pgMar w:top="1440" w:right="1440" w:bottom="1440" w:left="1440" w:header="720" w:footer="720" w:gutter="0"/>
       <w:cols w:num="1" w:space="720"/>
     </w:sectPr>

</xml_diff>